<commit_message>
Add report 3 pdf
</commit_message>
<xml_diff>
--- a/Common/Reports/Report 3 new.docx
+++ b/Common/Reports/Report 3 new.docx
@@ -3530,11 +3530,7 @@
           <w:tab w:val="right" w:leader="dot" w:pos="9170"/>
         </w:tabs>
         <w:rPr>
-          <w:rFonts w:asciiTheme="minorHAnsi" w:eastAsiaTheme="minorEastAsia" w:hAnsiTheme="minorHAnsi" w:cstheme="minorBidi"/>
           <w:noProof/>
-          <w:sz w:val="22"/>
-          <w:szCs w:val="22"/>
-          <w:lang w:eastAsia="en-US"/>
         </w:rPr>
       </w:pPr>
       <w:hyperlink w:anchor="_Toc475613433" w:history="1">
@@ -3543,21 +3539,7 @@
             <w:rStyle w:val="Hyperlink"/>
             <w:noProof/>
           </w:rPr>
-          <w:t>Table 4: The Compass</w:t>
-        </w:r>
-        <w:r>
-          <w:rPr>
-            <w:rStyle w:val="Hyperlink"/>
-            <w:noProof/>
-          </w:rPr>
-          <w:t xml:space="preserve"> </w:t>
-        </w:r>
-        <w:r>
-          <w:rPr>
-            <w:rStyle w:val="Hyperlink"/>
-            <w:noProof/>
-          </w:rPr>
-          <w:t>Module 3-Axis HMC5883L - Pin Function</w:t>
+          <w:t>Table 4: The Compass Module 3-Axis HMC5883L - Pin Function</w:t>
         </w:r>
         <w:r>
           <w:rPr>
@@ -3792,21 +3774,7 @@
             <w:rStyle w:val="Hyperlink"/>
             <w:noProof/>
           </w:rPr>
-          <w:t>Figur</w:t>
-        </w:r>
-        <w:r>
-          <w:rPr>
-            <w:rStyle w:val="Hyperlink"/>
-            <w:noProof/>
-          </w:rPr>
-          <w:t>e</w:t>
-        </w:r>
-        <w:r>
-          <w:rPr>
-            <w:rStyle w:val="Hyperlink"/>
-            <w:noProof/>
-          </w:rPr>
-          <w:t xml:space="preserve"> 3: Arduino Nano</w:t>
+          <w:t>Figure 3: Arduino Nano</w:t>
         </w:r>
         <w:r>
           <w:rPr>
@@ -3877,21 +3845,7 @@
             <w:rStyle w:val="Hyperlink"/>
             <w:noProof/>
           </w:rPr>
-          <w:t>Fig</w:t>
-        </w:r>
-        <w:r>
-          <w:rPr>
-            <w:rStyle w:val="Hyperlink"/>
-            <w:noProof/>
-          </w:rPr>
-          <w:t>u</w:t>
-        </w:r>
-        <w:r>
-          <w:rPr>
-            <w:rStyle w:val="Hyperlink"/>
-            <w:noProof/>
-          </w:rPr>
-          <w:t>re 4: Compass Module 3-Axis HMC5883L</w:t>
+          <w:t>Figure 4: Compass Module 3-Axis HMC5883L</w:t>
         </w:r>
         <w:r>
           <w:rPr>
@@ -3962,21 +3916,7 @@
             <w:rStyle w:val="Hyperlink"/>
             <w:noProof/>
           </w:rPr>
-          <w:t>Figure 5: R</w:t>
-        </w:r>
-        <w:r>
-          <w:rPr>
-            <w:rStyle w:val="Hyperlink"/>
-            <w:noProof/>
-          </w:rPr>
-          <w:t>F</w:t>
-        </w:r>
-        <w:r>
-          <w:rPr>
-            <w:rStyle w:val="Hyperlink"/>
-            <w:noProof/>
-          </w:rPr>
-          <w:t xml:space="preserve"> module nRF24L01+</w:t>
+          <w:t>Figure 5: RF module nRF24L01+</w:t>
         </w:r>
         <w:r>
           <w:rPr>
@@ -4047,21 +3987,7 @@
             <w:rStyle w:val="Hyperlink"/>
             <w:noProof/>
           </w:rPr>
-          <w:t xml:space="preserve">Figure 6: RF </w:t>
-        </w:r>
-        <w:r>
-          <w:rPr>
-            <w:rStyle w:val="Hyperlink"/>
-            <w:noProof/>
-          </w:rPr>
-          <w:t>m</w:t>
-        </w:r>
-        <w:r>
-          <w:rPr>
-            <w:rStyle w:val="Hyperlink"/>
-            <w:noProof/>
-          </w:rPr>
-          <w:t>odule nRF24L01+ - Specification</w:t>
+          <w:t>Figure 6: RF module nRF24L01+ - Specification</w:t>
         </w:r>
         <w:r>
           <w:rPr>
@@ -4132,21 +4058,7 @@
             <w:rStyle w:val="Hyperlink"/>
             <w:noProof/>
           </w:rPr>
-          <w:t>Figu</w:t>
-        </w:r>
-        <w:r>
-          <w:rPr>
-            <w:rStyle w:val="Hyperlink"/>
-            <w:noProof/>
-          </w:rPr>
-          <w:t>r</w:t>
-        </w:r>
-        <w:r>
-          <w:rPr>
-            <w:rStyle w:val="Hyperlink"/>
-            <w:noProof/>
-          </w:rPr>
-          <w:t>e 7: 7-segment LED Display</w:t>
+          <w:t>Figure 7: 7-segment LED Display</w:t>
         </w:r>
         <w:r>
           <w:rPr>
@@ -4359,21 +4271,7 @@
             <w:rStyle w:val="Hyperlink"/>
             <w:noProof/>
           </w:rPr>
-          <w:t>Figure 10: RG</w:t>
-        </w:r>
-        <w:r>
-          <w:rPr>
-            <w:rStyle w:val="Hyperlink"/>
-            <w:noProof/>
-          </w:rPr>
-          <w:t>B</w:t>
-        </w:r>
-        <w:r>
-          <w:rPr>
-            <w:rStyle w:val="Hyperlink"/>
-            <w:noProof/>
-          </w:rPr>
-          <w:t xml:space="preserve"> LED common anode</w:t>
+          <w:t>Figure 10: RGB LED common anode</w:t>
         </w:r>
         <w:r>
           <w:rPr>
@@ -4444,21 +4342,7 @@
             <w:rStyle w:val="Hyperlink"/>
             <w:noProof/>
           </w:rPr>
-          <w:t xml:space="preserve">Figure 11: </w:t>
-        </w:r>
-        <w:r>
-          <w:rPr>
-            <w:rStyle w:val="Hyperlink"/>
-            <w:noProof/>
-          </w:rPr>
-          <w:t>R</w:t>
-        </w:r>
-        <w:r>
-          <w:rPr>
-            <w:rStyle w:val="Hyperlink"/>
-            <w:noProof/>
-          </w:rPr>
-          <w:t>GB LED common anode pin-out</w:t>
+          <w:t>Figure 11: RGB LED common anode pin-out</w:t>
         </w:r>
         <w:r>
           <w:rPr>
@@ -4536,21 +4420,7 @@
             <w:rStyle w:val="Hyperlink"/>
             <w:noProof/>
           </w:rPr>
-          <w:t xml:space="preserve">: </w:t>
-        </w:r>
-        <w:r>
-          <w:rPr>
-            <w:rStyle w:val="Hyperlink"/>
-            <w:noProof/>
-          </w:rPr>
-          <w:t>T</w:t>
-        </w:r>
-        <w:r>
-          <w:rPr>
-            <w:rStyle w:val="Hyperlink"/>
-            <w:noProof/>
-          </w:rPr>
-          <w:t>IP122 Transistor</w:t>
+          <w:t>: TIP122 Transistor</w:t>
         </w:r>
         <w:r>
           <w:rPr>
@@ -4621,21 +4491,7 @@
             <w:rStyle w:val="Hyperlink"/>
             <w:noProof/>
           </w:rPr>
-          <w:t>Figure 13</w:t>
-        </w:r>
-        <w:r>
-          <w:rPr>
-            <w:rStyle w:val="Hyperlink"/>
-            <w:noProof/>
-          </w:rPr>
-          <w:t>:</w:t>
-        </w:r>
-        <w:r>
-          <w:rPr>
-            <w:rStyle w:val="Hyperlink"/>
-            <w:noProof/>
-          </w:rPr>
-          <w:t xml:space="preserve"> Overview use case diagram</w:t>
+          <w:t>Figure 13: Overview use case diagram</w:t>
         </w:r>
         <w:r>
           <w:rPr>
@@ -5028,27 +4884,14 @@
       <w:r>
         <w:t xml:space="preserve">Table </w:t>
       </w:r>
-      <w:r>
-        <w:fldChar w:fldCharType="begin"/>
-      </w:r>
-      <w:r>
-        <w:instrText xml:space="preserve"> SEQ Table \* ARABIC </w:instrText>
-      </w:r>
-      <w:r>
-        <w:fldChar w:fldCharType="separate"/>
-      </w:r>
-      <w:r>
-        <w:rPr>
-          <w:noProof/>
-        </w:rPr>
-        <w:t>1</w:t>
-      </w:r>
-      <w:r>
-        <w:rPr>
-          <w:noProof/>
-        </w:rPr>
-        <w:fldChar w:fldCharType="end"/>
-      </w:r>
+      <w:fldSimple w:instr=" SEQ Table \* ARABIC ">
+        <w:r>
+          <w:rPr>
+            <w:noProof/>
+          </w:rPr>
+          <w:t>1</w:t>
+        </w:r>
+      </w:fldSimple>
       <w:r>
         <w:t>: Definitions, Acronyms and Abbreviations</w:t>
       </w:r>
@@ -6052,27 +5895,14 @@
       <w:r>
         <w:t xml:space="preserve">Table </w:t>
       </w:r>
-      <w:r>
-        <w:fldChar w:fldCharType="begin"/>
-      </w:r>
-      <w:r>
-        <w:instrText xml:space="preserve"> SEQ Table \* ARABIC </w:instrText>
-      </w:r>
-      <w:r>
-        <w:fldChar w:fldCharType="separate"/>
-      </w:r>
-      <w:r>
-        <w:rPr>
-          <w:noProof/>
-        </w:rPr>
-        <w:t>2</w:t>
-      </w:r>
-      <w:r>
-        <w:rPr>
-          <w:noProof/>
-        </w:rPr>
-        <w:fldChar w:fldCharType="end"/>
-      </w:r>
+      <w:fldSimple w:instr=" SEQ Table \* ARABIC ">
+        <w:r>
+          <w:rPr>
+            <w:noProof/>
+          </w:rPr>
+          <w:t>2</w:t>
+        </w:r>
+      </w:fldSimple>
       <w:r>
         <w:t xml:space="preserve">: Raspberry Pi 3 </w:t>
       </w:r>
@@ -6695,27 +6525,14 @@
       <w:r>
         <w:t xml:space="preserve">Table </w:t>
       </w:r>
-      <w:r>
-        <w:fldChar w:fldCharType="begin"/>
-      </w:r>
-      <w:r>
-        <w:instrText xml:space="preserve"> SEQ Table \* ARABIC </w:instrText>
-      </w:r>
-      <w:r>
-        <w:fldChar w:fldCharType="separate"/>
-      </w:r>
-      <w:r>
-        <w:rPr>
-          <w:noProof/>
-        </w:rPr>
-        <w:t>3</w:t>
-      </w:r>
-      <w:r>
-        <w:rPr>
-          <w:noProof/>
-        </w:rPr>
-        <w:fldChar w:fldCharType="end"/>
-      </w:r>
+      <w:fldSimple w:instr=" SEQ Table \* ARABIC ">
+        <w:r>
+          <w:rPr>
+            <w:noProof/>
+          </w:rPr>
+          <w:t>3</w:t>
+        </w:r>
+      </w:fldSimple>
       <w:r>
         <w:t xml:space="preserve">: </w:t>
       </w:r>
@@ -7592,27 +7409,14 @@
       <w:r>
         <w:t xml:space="preserve">Table </w:t>
       </w:r>
-      <w:r>
-        <w:fldChar w:fldCharType="begin"/>
-      </w:r>
-      <w:r>
-        <w:instrText xml:space="preserve"> SEQ Table \* ARABIC </w:instrText>
-      </w:r>
-      <w:r>
-        <w:fldChar w:fldCharType="separate"/>
-      </w:r>
-      <w:r>
-        <w:rPr>
-          <w:noProof/>
-        </w:rPr>
-        <w:t>4</w:t>
-      </w:r>
-      <w:r>
-        <w:rPr>
-          <w:noProof/>
-        </w:rPr>
-        <w:fldChar w:fldCharType="end"/>
-      </w:r>
+      <w:fldSimple w:instr=" SEQ Table \* ARABIC ">
+        <w:r>
+          <w:rPr>
+            <w:noProof/>
+          </w:rPr>
+          <w:t>4</w:t>
+        </w:r>
+      </w:fldSimple>
       <w:r>
         <w:t xml:space="preserve">: </w:t>
       </w:r>
@@ -7913,6 +7717,12 @@
       </w:r>
       <w:bookmarkEnd w:id="24"/>
     </w:p>
+    <w:p>
+      <w:pPr>
+        <w:pStyle w:val="Caption"/>
+        <w:keepNext/>
+      </w:pPr>
+    </w:p>
     <w:tbl>
       <w:tblPr>
         <w:tblStyle w:val="TableGrid"/>
@@ -8125,8 +7935,6 @@
             <w:pPr>
               <w:jc w:val="center"/>
             </w:pPr>
-            <w:bookmarkStart w:id="25" w:name="_GoBack"/>
-            <w:bookmarkEnd w:id="25"/>
             <w:r>
               <w:t>2</w:t>
             </w:r>
@@ -8502,30 +8310,33 @@
     <w:p>
       <w:pPr>
         <w:pStyle w:val="Caption"/>
+        <w:ind w:firstLine="720"/>
         <w:jc w:val="center"/>
       </w:pPr>
       <w:r>
         <w:t xml:space="preserve">Table </w:t>
       </w:r>
-      <w:r>
-        <w:t>5</w:t>
-      </w:r>
-      <w:r>
-        <w:t xml:space="preserve">: RF module nRF24L01+ - </w:t>
-      </w:r>
-      <w:r>
-        <w:t>Pin Function</w:t>
+      <w:fldSimple w:instr=" SEQ Table \* ARABIC ">
+        <w:r>
+          <w:rPr>
+            <w:noProof/>
+          </w:rPr>
+          <w:t>5</w:t>
+        </w:r>
+      </w:fldSimple>
+      <w:r>
+        <w:t>: RF Module nRF24L01 – Pin function</w:t>
       </w:r>
     </w:p>
     <w:p>
       <w:pPr>
         <w:pStyle w:val="Heading5"/>
       </w:pPr>
-      <w:bookmarkStart w:id="26" w:name="_Toc475466573"/>
+      <w:bookmarkStart w:id="25" w:name="_Toc475466573"/>
       <w:r>
         <w:t>Information LED Display Module</w:t>
       </w:r>
-      <w:bookmarkEnd w:id="26"/>
+      <w:bookmarkEnd w:id="25"/>
     </w:p>
     <w:p>
       <w:r>
@@ -8596,7 +8407,7 @@
                                 <w:szCs w:val="28"/>
                               </w:rPr>
                             </w:pPr>
-                            <w:bookmarkStart w:id="27" w:name="_Toc475466543"/>
+                            <w:bookmarkStart w:id="26" w:name="_Toc475466543"/>
                             <w:r>
                               <w:t xml:space="preserve">Figure </w:t>
                             </w:r>
@@ -8624,7 +8435,7 @@
                             <w:r>
                               <w:t>: 7-segment LED Display</w:t>
                             </w:r>
-                            <w:bookmarkEnd w:id="27"/>
+                            <w:bookmarkEnd w:id="26"/>
                           </w:p>
                         </w:txbxContent>
                       </wps:txbx>
@@ -8902,7 +8713,7 @@
         <w:pStyle w:val="Caption"/>
         <w:jc w:val="center"/>
       </w:pPr>
-      <w:bookmarkStart w:id="29" w:name="_Toc475466544"/>
+      <w:bookmarkStart w:id="27" w:name="_Toc475466544"/>
       <w:r>
         <w:t xml:space="preserve">Figure </w:t>
       </w:r>
@@ -8930,7 +8741,7 @@
       <w:r>
         <w:t>: TPIC6B595 Power Logic 8-Bit Shift Register</w:t>
       </w:r>
-      <w:bookmarkEnd w:id="29"/>
+      <w:bookmarkEnd w:id="27"/>
     </w:p>
     <w:p>
       <w:pPr>
@@ -8961,13 +8772,7 @@
         <w:t>7-segment</w:t>
       </w:r>
       <w:r>
-        <w:t xml:space="preserve"> display, we choose IC TPIC6B595 instead of IC 74HC595 because </w:t>
-      </w:r>
-      <w:r>
-        <w:t>TPIC6B595</w:t>
-      </w:r>
-      <w:r>
-        <w:t xml:space="preserve"> is</w:t>
+        <w:t xml:space="preserve"> display, we choose IC TPIC6B595 instead of IC 74HC595 because TPIC6B595 is</w:t>
       </w:r>
       <w:r>
         <w:rPr>
@@ -9072,7 +8877,7 @@
         <w:pStyle w:val="Caption"/>
         <w:jc w:val="center"/>
       </w:pPr>
-      <w:bookmarkStart w:id="30" w:name="_Toc475466545"/>
+      <w:bookmarkStart w:id="28" w:name="_Toc475466545"/>
       <w:r>
         <w:t xml:space="preserve">Figure </w:t>
       </w:r>
@@ -9103,7 +8908,7 @@
       <w:r>
         <w:t>outs</w:t>
       </w:r>
-      <w:bookmarkEnd w:id="30"/>
+      <w:bookmarkEnd w:id="28"/>
     </w:p>
     <w:tbl>
       <w:tblPr>
@@ -9976,10 +9781,7 @@
           </w:tcPr>
           <w:p>
             <w:r>
-              <w:t>Shift register</w:t>
-            </w:r>
-            <w:r>
-              <w:t xml:space="preserve"> clear, active-low</w:t>
+              <w:t>Shift register clear, active-low</w:t>
             </w:r>
           </w:p>
         </w:tc>
@@ -10026,6 +9828,9 @@
             <w:tcW w:w="4135" w:type="dxa"/>
           </w:tcPr>
           <w:p>
+            <w:pPr>
+              <w:keepNext/>
+            </w:pPr>
             <w:r>
               <w:t>Power supply</w:t>
             </w:r>
@@ -10041,24 +9846,31 @@
       <w:r>
         <w:t xml:space="preserve">Table </w:t>
       </w:r>
-      <w:r>
-        <w:t>6</w:t>
-      </w:r>
-      <w:r>
-        <w:t>: IC TPIC6B595 - Pin Function</w:t>
+      <w:fldSimple w:instr=" SEQ Table \* ARABIC ">
+        <w:r>
+          <w:rPr>
+            <w:noProof/>
+          </w:rPr>
+          <w:t>6</w:t>
+        </w:r>
+      </w:fldSimple>
+      <w:r>
+        <w:t xml:space="preserve">: </w:t>
+      </w:r>
+      <w:r>
+        <w:t>IC TPIC6B595 - Pin Function</w:t>
       </w:r>
     </w:p>
     <w:p/>
-    <w:p/>
     <w:p>
       <w:pPr>
         <w:pStyle w:val="Heading5"/>
       </w:pPr>
-      <w:bookmarkStart w:id="31" w:name="_Toc475466574"/>
+      <w:bookmarkStart w:id="29" w:name="_Toc475466574"/>
       <w:r>
         <w:t>Indicator LED Module</w:t>
       </w:r>
-      <w:bookmarkEnd w:id="31"/>
+      <w:bookmarkEnd w:id="29"/>
     </w:p>
     <w:p>
       <w:r>
@@ -10083,7 +9895,6 @@
         <w:rPr>
           <w:b/>
         </w:rPr>
-        <w:lastRenderedPageBreak/>
         <w:t>RGB LED common anode</w:t>
       </w:r>
     </w:p>
@@ -10152,7 +9963,7 @@
         <w:pStyle w:val="Caption"/>
         <w:jc w:val="center"/>
       </w:pPr>
-      <w:bookmarkStart w:id="32" w:name="_Toc475466546"/>
+      <w:bookmarkStart w:id="30" w:name="_Toc475466546"/>
       <w:r>
         <w:t xml:space="preserve">Figure </w:t>
       </w:r>
@@ -10180,7 +9991,7 @@
       <w:r>
         <w:t>: RGB LED common anode</w:t>
       </w:r>
-      <w:bookmarkEnd w:id="32"/>
+      <w:bookmarkEnd w:id="30"/>
     </w:p>
     <w:p>
       <w:pPr>
@@ -10192,6 +10003,7 @@
         <w:rPr>
           <w:b/>
         </w:rPr>
+        <w:lastRenderedPageBreak/>
         <w:t>Overview:</w:t>
       </w:r>
     </w:p>
@@ -10253,7 +10065,6 @@
           <w:noProof/>
           <w:lang w:eastAsia="en-US"/>
         </w:rPr>
-        <w:lastRenderedPageBreak/>
         <w:drawing>
           <wp:inline distT="0" distB="0" distL="0" distR="0" wp14:anchorId="41754504" wp14:editId="4AE5887D">
             <wp:extent cx="3668232" cy="3714010"/>
@@ -10309,7 +10120,7 @@
         <w:pStyle w:val="Caption"/>
         <w:jc w:val="center"/>
       </w:pPr>
-      <w:bookmarkStart w:id="33" w:name="_Toc475466547"/>
+      <w:bookmarkStart w:id="31" w:name="_Toc475466547"/>
       <w:r>
         <w:t xml:space="preserve">Figure </w:t>
       </w:r>
@@ -10337,7 +10148,7 @@
       <w:r>
         <w:t>: RGB LED common anode pin-out</w:t>
       </w:r>
-      <w:bookmarkEnd w:id="33"/>
+      <w:bookmarkEnd w:id="31"/>
     </w:p>
     <w:p>
       <w:pPr>
@@ -10432,7 +10243,7 @@
         <w:pStyle w:val="Caption"/>
         <w:jc w:val="center"/>
       </w:pPr>
-      <w:bookmarkStart w:id="34" w:name="_Toc475466548"/>
+      <w:bookmarkStart w:id="32" w:name="_Toc475466548"/>
       <w:r>
         <w:t>Figure</w:t>
       </w:r>
@@ -10448,7 +10259,7 @@
       <w:r>
         <w:t>: TIP122 Transistor</w:t>
       </w:r>
-      <w:bookmarkEnd w:id="34"/>
+      <w:bookmarkEnd w:id="32"/>
     </w:p>
     <w:p>
       <w:pPr>
@@ -10730,7 +10541,7 @@
       <w:pPr>
         <w:pStyle w:val="Heading5"/>
       </w:pPr>
-      <w:bookmarkStart w:id="35" w:name="_Toc475466575"/>
+      <w:bookmarkStart w:id="33" w:name="_Toc475466575"/>
       <w:r>
         <w:lastRenderedPageBreak/>
         <w:t>Servo Motor SG90</w:t>
@@ -11768,6 +11579,7 @@
             <w:pPr>
               <w:jc w:val="center"/>
             </w:pPr>
+            <w:bookmarkStart w:id="34" w:name="_GoBack"/>
             <w:r>
               <w:t>Black</w:t>
             </w:r>
@@ -11797,6 +11609,7 @@
           </w:p>
         </w:tc>
       </w:tr>
+      <w:bookmarkEnd w:id="34"/>
       <w:tr>
         <w:tc>
           <w:tcPr>
@@ -11829,6 +11642,9 @@
             <w:tcW w:w="2880" w:type="dxa"/>
           </w:tcPr>
           <w:p>
+            <w:pPr>
+              <w:keepNext/>
+            </w:pPr>
             <w:r>
               <w:t>The servo will move based on the signal sent to signal wire.</w:t>
             </w:r>
@@ -11842,10 +11658,23 @@
         <w:jc w:val="center"/>
       </w:pPr>
       <w:r>
-        <w:t>Table 5: Servo Motor SG90 – Pin-outs</w:t>
+        <w:t xml:space="preserve">Table </w:t>
+      </w:r>
+      <w:fldSimple w:instr=" SEQ Table \* ARABIC ">
+        <w:r>
+          <w:rPr>
+            <w:noProof/>
+          </w:rPr>
+          <w:t>7</w:t>
+        </w:r>
+      </w:fldSimple>
+      <w:r>
+        <w:t xml:space="preserve">: </w:t>
+      </w:r>
+      <w:r>
+        <w:t xml:space="preserve"> Servo Motor SG90 – Pin-outs</w:t>
       </w:r>
     </w:p>
-    <w:p/>
     <w:p>
       <w:pPr>
         <w:rPr>
@@ -11858,12 +11687,12 @@
       <w:pPr>
         <w:pStyle w:val="Heading4"/>
       </w:pPr>
-      <w:bookmarkStart w:id="36" w:name="_Toc475466576"/>
+      <w:bookmarkStart w:id="35" w:name="_Toc475466576"/>
+      <w:bookmarkEnd w:id="33"/>
+      <w:r>
+        <w:t>Communication Protocol</w:t>
+      </w:r>
       <w:bookmarkEnd w:id="35"/>
-      <w:r>
-        <w:t>Communication Protocol</w:t>
-      </w:r>
-      <w:bookmarkEnd w:id="36"/>
     </w:p>
     <w:p>
       <w:pPr>
@@ -11901,12 +11730,11 @@
       <w:pPr>
         <w:pStyle w:val="Heading3"/>
       </w:pPr>
-      <w:bookmarkStart w:id="37" w:name="_Toc475466577"/>
-      <w:r>
-        <w:lastRenderedPageBreak/>
+      <w:bookmarkStart w:id="36" w:name="_Toc475466577"/>
+      <w:r>
         <w:t>System Overview Use Case</w:t>
       </w:r>
-      <w:bookmarkEnd w:id="37"/>
+      <w:bookmarkEnd w:id="36"/>
     </w:p>
     <w:p>
       <w:pPr>
@@ -11977,7 +11805,7 @@
           <w:szCs w:val="24"/>
         </w:rPr>
       </w:pPr>
-      <w:bookmarkStart w:id="38" w:name="_Toc475466549"/>
+      <w:bookmarkStart w:id="37" w:name="_Toc475466549"/>
       <w:r>
         <w:rPr>
           <w:i w:val="0"/>
@@ -12043,28 +11871,28 @@
         </w:rPr>
         <w:t>: Overview use case diagram</w:t>
       </w:r>
+      <w:bookmarkEnd w:id="37"/>
+    </w:p>
+    <w:p>
+      <w:pPr>
+        <w:pStyle w:val="Heading3"/>
+      </w:pPr>
+      <w:bookmarkStart w:id="38" w:name="_Toc475466578"/>
+      <w:r>
+        <w:lastRenderedPageBreak/>
+        <w:t>List of Use Case</w:t>
+      </w:r>
       <w:bookmarkEnd w:id="38"/>
     </w:p>
     <w:p>
       <w:pPr>
-        <w:pStyle w:val="Heading3"/>
-      </w:pPr>
-      <w:bookmarkStart w:id="39" w:name="_Toc475466578"/>
-      <w:r>
-        <w:lastRenderedPageBreak/>
-        <w:t>List of Use Case</w:t>
+        <w:pStyle w:val="Heading4"/>
+      </w:pPr>
+      <w:bookmarkStart w:id="39" w:name="_Toc475466579"/>
+      <w:r>
+        <w:t>Manager Use Case</w:t>
       </w:r>
       <w:bookmarkEnd w:id="39"/>
-    </w:p>
-    <w:p>
-      <w:pPr>
-        <w:pStyle w:val="Heading4"/>
-      </w:pPr>
-      <w:bookmarkStart w:id="40" w:name="_Toc475466579"/>
-      <w:r>
-        <w:t>Manager Use Case</w:t>
-      </w:r>
-      <w:bookmarkEnd w:id="40"/>
     </w:p>
     <w:p>
       <w:pPr>
@@ -12135,7 +11963,7 @@
           <w:szCs w:val="24"/>
         </w:rPr>
       </w:pPr>
-      <w:bookmarkStart w:id="41" w:name="_Toc475466550"/>
+      <w:bookmarkStart w:id="40" w:name="_Toc475466550"/>
       <w:r>
         <w:rPr>
           <w:i w:val="0"/>
@@ -12176,7 +12004,7 @@
         </w:rPr>
         <w:t xml:space="preserve"> case diagram</w:t>
       </w:r>
-      <w:bookmarkEnd w:id="41"/>
+      <w:bookmarkEnd w:id="40"/>
     </w:p>
     <w:p>
       <w:pPr>
@@ -16170,11 +15998,11 @@
       <w:pPr>
         <w:pStyle w:val="Heading4"/>
       </w:pPr>
-      <w:bookmarkStart w:id="42" w:name="_Toc475466580"/>
+      <w:bookmarkStart w:id="41" w:name="_Toc475466580"/>
       <w:r>
         <w:t>Administrator Use Case</w:t>
       </w:r>
-      <w:bookmarkEnd w:id="42"/>
+      <w:bookmarkEnd w:id="41"/>
     </w:p>
     <w:tbl>
       <w:tblPr>
@@ -17078,11 +16906,11 @@
       <w:pPr>
         <w:pStyle w:val="Heading4"/>
       </w:pPr>
-      <w:bookmarkStart w:id="43" w:name="_Toc475466581"/>
+      <w:bookmarkStart w:id="42" w:name="_Toc475466581"/>
       <w:r>
         <w:t>End User Use Case</w:t>
       </w:r>
-      <w:bookmarkEnd w:id="43"/>
+      <w:bookmarkEnd w:id="42"/>
     </w:p>
     <w:p>
       <w:pPr>
@@ -19896,21 +19724,21 @@
       <w:pPr>
         <w:pStyle w:val="Heading2"/>
       </w:pPr>
-      <w:bookmarkStart w:id="44" w:name="_Toc475466582"/>
+      <w:bookmarkStart w:id="43" w:name="_Toc475466582"/>
       <w:r>
         <w:t>Software System Attribute</w:t>
       </w:r>
-      <w:bookmarkEnd w:id="44"/>
+      <w:bookmarkEnd w:id="43"/>
     </w:p>
     <w:p>
       <w:pPr>
         <w:pStyle w:val="Heading3"/>
       </w:pPr>
-      <w:bookmarkStart w:id="45" w:name="_Toc475466583"/>
+      <w:bookmarkStart w:id="44" w:name="_Toc475466583"/>
       <w:r>
         <w:t>Usability</w:t>
       </w:r>
-      <w:bookmarkEnd w:id="45"/>
+      <w:bookmarkEnd w:id="44"/>
     </w:p>
     <w:p>
       <w:pPr>
@@ -19952,11 +19780,11 @@
       <w:pPr>
         <w:pStyle w:val="Heading3"/>
       </w:pPr>
-      <w:bookmarkStart w:id="46" w:name="_Toc475466584"/>
+      <w:bookmarkStart w:id="45" w:name="_Toc475466584"/>
       <w:r>
         <w:t>Reliability</w:t>
       </w:r>
-      <w:bookmarkEnd w:id="46"/>
+      <w:bookmarkEnd w:id="45"/>
       <w:r>
         <w:t xml:space="preserve"> </w:t>
       </w:r>
@@ -19965,11 +19793,11 @@
       <w:pPr>
         <w:pStyle w:val="Heading3"/>
       </w:pPr>
-      <w:bookmarkStart w:id="47" w:name="_Toc475466585"/>
+      <w:bookmarkStart w:id="46" w:name="_Toc475466585"/>
       <w:r>
         <w:t>Availability</w:t>
       </w:r>
-      <w:bookmarkEnd w:id="47"/>
+      <w:bookmarkEnd w:id="46"/>
     </w:p>
     <w:p>
       <w:pPr>
@@ -19999,11 +19827,11 @@
       <w:pPr>
         <w:pStyle w:val="Heading3"/>
       </w:pPr>
-      <w:bookmarkStart w:id="48" w:name="_Toc475466586"/>
+      <w:bookmarkStart w:id="47" w:name="_Toc475466586"/>
       <w:r>
         <w:t>Security</w:t>
       </w:r>
-      <w:bookmarkEnd w:id="48"/>
+      <w:bookmarkEnd w:id="47"/>
     </w:p>
     <w:p>
       <w:pPr>
@@ -20021,11 +19849,11 @@
       <w:pPr>
         <w:pStyle w:val="Heading3"/>
       </w:pPr>
-      <w:bookmarkStart w:id="49" w:name="_Toc475466587"/>
+      <w:bookmarkStart w:id="48" w:name="_Toc475466587"/>
       <w:r>
         <w:t>Maintainability</w:t>
       </w:r>
-      <w:bookmarkEnd w:id="49"/>
+      <w:bookmarkEnd w:id="48"/>
     </w:p>
     <w:p>
       <w:pPr>
@@ -20043,11 +19871,11 @@
       <w:pPr>
         <w:pStyle w:val="Heading3"/>
       </w:pPr>
-      <w:bookmarkStart w:id="50" w:name="_Toc475466588"/>
+      <w:bookmarkStart w:id="49" w:name="_Toc475466588"/>
       <w:r>
         <w:t>Portability</w:t>
       </w:r>
-      <w:bookmarkEnd w:id="50"/>
+      <w:bookmarkEnd w:id="49"/>
     </w:p>
     <w:p>
       <w:pPr>
@@ -20065,11 +19893,11 @@
       <w:pPr>
         <w:pStyle w:val="Heading3"/>
       </w:pPr>
-      <w:bookmarkStart w:id="51" w:name="_Toc475466589"/>
+      <w:bookmarkStart w:id="50" w:name="_Toc475466589"/>
       <w:r>
         <w:t>Performance</w:t>
       </w:r>
-      <w:bookmarkEnd w:id="51"/>
+      <w:bookmarkEnd w:id="50"/>
     </w:p>
     <w:p>
       <w:pPr>
@@ -20107,12 +19935,12 @@
       <w:pPr>
         <w:pStyle w:val="Heading2"/>
       </w:pPr>
-      <w:bookmarkStart w:id="52" w:name="_Toc475466590"/>
+      <w:bookmarkStart w:id="51" w:name="_Toc475466590"/>
       <w:r>
         <w:lastRenderedPageBreak/>
         <w:t>Conceptual Diagram</w:t>
       </w:r>
-      <w:bookmarkEnd w:id="52"/>
+      <w:bookmarkEnd w:id="51"/>
     </w:p>
     <w:p>
       <w:pPr>
@@ -20184,7 +20012,7 @@
           <w:szCs w:val="24"/>
         </w:rPr>
       </w:pPr>
-      <w:bookmarkStart w:id="53" w:name="_Toc475466551"/>
+      <w:bookmarkStart w:id="52" w:name="_Toc475466551"/>
       <w:r>
         <w:rPr>
           <w:i w:val="0"/>
@@ -20266,7 +20094,7 @@
         </w:rPr>
         <w:t xml:space="preserve"> Diagram</w:t>
       </w:r>
-      <w:bookmarkEnd w:id="53"/>
+      <w:bookmarkEnd w:id="52"/>
     </w:p>
     <w:p/>
     <w:p>
@@ -26944,7 +26772,7 @@
 </file>
 
 <file path=customXml/itemProps1.xml><?xml version="1.0" encoding="utf-8"?>
-<ds:datastoreItem xmlns:ds="http://schemas.openxmlformats.org/officeDocument/2006/customXml" ds:itemID="{4B0544F3-6460-4BA1-B36A-D7047E158E76}">
+<ds:datastoreItem xmlns:ds="http://schemas.openxmlformats.org/officeDocument/2006/customXml" ds:itemID="{C6C45602-FCA8-4C7A-A12A-19C8F0984E73}">
   <ds:schemaRefs>
     <ds:schemaRef ds:uri="http://schemas.openxmlformats.org/officeDocument/2006/bibliography"/>
   </ds:schemaRefs>

</xml_diff>